<commit_message>
Project Milestone 1 Draft Update
Further Writing on the draft
</commit_message>
<xml_diff>
--- a/Project Milestone 1 Draft.docx
+++ b/Project Milestone 1 Draft.docx
@@ -126,6 +126,13 @@
       </w:r>
       <w:r>
         <w:rPr>
+          <w:b/>
+          <w:bCs/>
+        </w:rPr>
+        <w:t xml:space="preserve">Modality Decision: </w:t>
+      </w:r>
+      <w:r>
+        <w:rPr>
           <w:rFonts w:ascii="Times New Roman" w:hAnsi="Times New Roman" w:cs="Times New Roman"/>
         </w:rPr>
         <w:t xml:space="preserve">For our project, our group has decided to work with aging data in sports and athletics, both at the professional level and recreational level. More specifically, we are looking to analyze the impact of aging on athletic performance, seeing why age impacts athletes differently, both within the same sport and across different sports, and see what factors might contribute to these differences. </w:t>
@@ -265,6 +272,14 @@
       <w:r>
         <w:rPr>
           <w:rFonts w:ascii="Times New Roman" w:hAnsi="Times New Roman" w:cs="Times New Roman"/>
+          <w:b/>
+          <w:bCs/>
+        </w:rPr>
+        <w:t xml:space="preserve">Motivation and Goals: </w:t>
+      </w:r>
+      <w:r>
+        <w:rPr>
+          <w:rFonts w:ascii="Times New Roman" w:hAnsi="Times New Roman" w:cs="Times New Roman"/>
         </w:rPr>
         <w:t xml:space="preserve">The possible uses for this data are widespread, with clients ranging from </w:t>
       </w:r>
@@ -284,14 +299,14 @@
         <w:rPr>
           <w:rFonts w:ascii="Times New Roman" w:hAnsi="Times New Roman" w:cs="Times New Roman"/>
         </w:rPr>
-        <w:t xml:space="preserve">challenge to satisfy them all. However, doing this will require successful implementation of the </w:t>
+        <w:t xml:space="preserve">challenge to satisfy them all. However, doing this will require </w:t>
       </w:r>
       <w:r>
         <w:rPr>
           <w:rFonts w:ascii="Times New Roman" w:hAnsi="Times New Roman" w:cs="Times New Roman"/>
         </w:rPr>
         <w:lastRenderedPageBreak/>
-        <w:t xml:space="preserve">customization tools described above. Most importantly will be having relatable data across a range of sports, as there is not large amount of insight that an aging golfer can gain from an aging soccer player. It may be a challenge to find the exact same data for every sport and so a </w:t>
+        <w:t xml:space="preserve">successful implementation of the customization tools described above. Most importantly will be having relatable data across a range of sports, as there is not large amount of insight that an aging golfer can gain from an aging soccer player. It may be a challenge to find the exact same data for every sport and so a </w:t>
       </w:r>
       <w:r>
         <w:rPr>
@@ -354,6 +369,361 @@
           <w:rFonts w:ascii="Times New Roman" w:hAnsi="Times New Roman" w:cs="Times New Roman"/>
         </w:rPr>
         <w:t xml:space="preserve"> </w:t>
+      </w:r>
+    </w:p>
+    <w:p>
+      <w:pPr>
+        <w:spacing w:line="480" w:lineRule="auto"/>
+        <w:ind w:firstLine="720"/>
+        <w:rPr>
+          <w:rFonts w:ascii="Times New Roman" w:hAnsi="Times New Roman" w:cs="Times New Roman"/>
+        </w:rPr>
+      </w:pPr>
+    </w:p>
+    <w:p>
+      <w:pPr>
+        <w:spacing w:line="480" w:lineRule="auto"/>
+        <w:ind w:firstLine="720"/>
+        <w:rPr>
+          <w:rFonts w:ascii="Times New Roman" w:hAnsi="Times New Roman" w:cs="Times New Roman"/>
+          <w:b/>
+          <w:bCs/>
+          <w:sz w:val="32"/>
+          <w:szCs w:val="32"/>
+        </w:rPr>
+      </w:pPr>
+      <w:r>
+        <w:rPr>
+          <w:rFonts w:ascii="Times New Roman" w:hAnsi="Times New Roman" w:cs="Times New Roman"/>
+          <w:b/>
+          <w:bCs/>
+        </w:rPr>
+        <w:t>Literature Review</w:t>
+      </w:r>
+      <w:r>
+        <w:rPr>
+          <w:rFonts w:ascii="Times New Roman" w:hAnsi="Times New Roman" w:cs="Times New Roman"/>
+          <w:b/>
+          <w:bCs/>
+        </w:rPr>
+        <w:t xml:space="preserve"> (NEED TO </w:t>
+      </w:r>
+      <w:r>
+        <w:rPr>
+          <w:rFonts w:ascii="Times New Roman" w:hAnsi="Times New Roman" w:cs="Times New Roman"/>
+          <w:b/>
+          <w:bCs/>
+        </w:rPr>
+        <w:t xml:space="preserve">DEFINITELY </w:t>
+      </w:r>
+      <w:r>
+        <w:rPr>
+          <w:rFonts w:ascii="Times New Roman" w:hAnsi="Times New Roman" w:cs="Times New Roman"/>
+          <w:b/>
+          <w:bCs/>
+        </w:rPr>
+        <w:t>FLESH OUT HERE MORE)</w:t>
+      </w:r>
+      <w:r>
+        <w:rPr>
+          <w:rFonts w:ascii="Times New Roman" w:hAnsi="Times New Roman" w:cs="Times New Roman"/>
+          <w:b/>
+          <w:bCs/>
+        </w:rPr>
+        <w:t xml:space="preserve">: </w:t>
+      </w:r>
+      <w:r>
+        <w:rPr>
+          <w:rFonts w:ascii="Times New Roman" w:hAnsi="Times New Roman" w:cs="Times New Roman"/>
+        </w:rPr>
+        <w:t xml:space="preserve">When reviewing previous statistical research into this subject, as well as tangential ones, a few themes of visualization became apparent. Firstly, the prevalence of numerical tables, it is very common to find a table with a subset of raw numbers accompanying the visualization. </w:t>
+      </w:r>
+      <w:proofErr w:type="gramStart"/>
+      <w:r>
+        <w:rPr>
+          <w:rFonts w:ascii="Times New Roman" w:hAnsi="Times New Roman" w:cs="Times New Roman"/>
+        </w:rPr>
+        <w:t>Typically</w:t>
+      </w:r>
+      <w:proofErr w:type="gramEnd"/>
+      <w:r>
+        <w:rPr>
+          <w:rFonts w:ascii="Times New Roman" w:hAnsi="Times New Roman" w:cs="Times New Roman"/>
+        </w:rPr>
+        <w:t xml:space="preserve"> they serve to provide further elaborations of the data (e.g. by including information like sample size, n, or % differences between points) and support the images by ensuring that this information is easily available without reducing the image’s legibility. (</w:t>
+      </w:r>
+      <w:r>
+        <w:rPr>
+          <w:rFonts w:ascii="Times New Roman" w:hAnsi="Times New Roman" w:cs="Times New Roman"/>
+          <w:b/>
+          <w:bCs/>
+          <w:sz w:val="32"/>
+          <w:szCs w:val="32"/>
+        </w:rPr>
+        <w:t>NOTE</w:t>
+      </w:r>
+      <w:r>
+        <w:rPr>
+          <w:rFonts w:ascii="Times New Roman" w:hAnsi="Times New Roman" w:cs="Times New Roman"/>
+          <w:b/>
+          <w:bCs/>
+          <w:sz w:val="32"/>
+          <w:szCs w:val="32"/>
+        </w:rPr>
+        <w:t xml:space="preserve">: PROVIDE SCREENSHOTS HERE OF A FEW TABLE/GRAPH COMBINATIONS IN THE LITERATURE) </w:t>
+      </w:r>
+    </w:p>
+    <w:p>
+      <w:pPr>
+        <w:spacing w:line="480" w:lineRule="auto"/>
+        <w:ind w:firstLine="720"/>
+        <w:rPr>
+          <w:rFonts w:ascii="Times New Roman" w:hAnsi="Times New Roman" w:cs="Times New Roman"/>
+          <w:b/>
+          <w:bCs/>
+          <w:sz w:val="32"/>
+          <w:szCs w:val="32"/>
+        </w:rPr>
+      </w:pPr>
+    </w:p>
+    <w:p>
+      <w:pPr>
+        <w:spacing w:line="480" w:lineRule="auto"/>
+        <w:ind w:firstLine="720"/>
+        <w:rPr>
+          <w:rFonts w:ascii="Times New Roman" w:hAnsi="Times New Roman" w:cs="Times New Roman"/>
+        </w:rPr>
+      </w:pPr>
+      <w:r>
+        <w:rPr>
+          <w:rFonts w:ascii="Times New Roman" w:hAnsi="Times New Roman" w:cs="Times New Roman"/>
+          <w:b/>
+          <w:bCs/>
+        </w:rPr>
+        <w:t xml:space="preserve">Packages: </w:t>
+      </w:r>
+      <w:r>
+        <w:rPr>
+          <w:rFonts w:ascii="Times New Roman" w:hAnsi="Times New Roman" w:cs="Times New Roman"/>
+        </w:rPr>
+        <w:t xml:space="preserve">One major benefit of working with sports data is its widespread prevalence which significant helps make the overall data collection process easier. </w:t>
+      </w:r>
+      <w:r>
+        <w:rPr>
+          <w:rFonts w:ascii="Times New Roman" w:hAnsi="Times New Roman" w:cs="Times New Roman"/>
+        </w:rPr>
+        <w:t xml:space="preserve">There are many publicly available datasets on Kaggle which provide pre-packaged information, however, as with any pre-made dataset, the risk with using these is that we do not entirely know what the data collection </w:t>
+      </w:r>
+      <w:r>
+        <w:rPr>
+          <w:rFonts w:ascii="Times New Roman" w:hAnsi="Times New Roman" w:cs="Times New Roman"/>
+        </w:rPr>
+        <w:lastRenderedPageBreak/>
+        <w:t xml:space="preserve">process was. As such, in addition to these pre-packaged datasets, our group will be able to utilize several packages in R that have been designed to easily scrape and aggregate sports data. These include </w:t>
+      </w:r>
+      <w:proofErr w:type="spellStart"/>
+      <w:r>
+        <w:rPr>
+          <w:rFonts w:ascii="Times New Roman" w:hAnsi="Times New Roman" w:cs="Times New Roman"/>
+        </w:rPr>
+        <w:t>nflscrapR</w:t>
+      </w:r>
+      <w:proofErr w:type="spellEnd"/>
+      <w:r>
+        <w:rPr>
+          <w:rFonts w:ascii="Times New Roman" w:hAnsi="Times New Roman" w:cs="Times New Roman"/>
+        </w:rPr>
+        <w:t xml:space="preserve"> and </w:t>
+      </w:r>
+      <w:proofErr w:type="spellStart"/>
+      <w:r>
+        <w:rPr>
+          <w:rFonts w:ascii="Times New Roman" w:hAnsi="Times New Roman" w:cs="Times New Roman"/>
+        </w:rPr>
+        <w:t>cfbfastR</w:t>
+      </w:r>
+      <w:proofErr w:type="spellEnd"/>
+      <w:r>
+        <w:rPr>
+          <w:rFonts w:ascii="Times New Roman" w:hAnsi="Times New Roman" w:cs="Times New Roman"/>
+        </w:rPr>
+        <w:t xml:space="preserve">, which are packages for aggregating and scraping both pro &amp; college level football information; </w:t>
+      </w:r>
+      <w:proofErr w:type="spellStart"/>
+      <w:r>
+        <w:rPr>
+          <w:rFonts w:ascii="Times New Roman" w:hAnsi="Times New Roman" w:cs="Times New Roman"/>
+        </w:rPr>
+        <w:t>nbastatR</w:t>
+      </w:r>
+      <w:proofErr w:type="spellEnd"/>
+      <w:r>
+        <w:rPr>
+          <w:rFonts w:ascii="Times New Roman" w:hAnsi="Times New Roman" w:cs="Times New Roman"/>
+        </w:rPr>
+        <w:t xml:space="preserve">, </w:t>
+      </w:r>
+      <w:proofErr w:type="spellStart"/>
+      <w:r>
+        <w:rPr>
+          <w:rFonts w:ascii="Times New Roman" w:hAnsi="Times New Roman" w:cs="Times New Roman"/>
+        </w:rPr>
+        <w:t>hoopR</w:t>
+      </w:r>
+      <w:proofErr w:type="spellEnd"/>
+      <w:r>
+        <w:rPr>
+          <w:rFonts w:ascii="Times New Roman" w:hAnsi="Times New Roman" w:cs="Times New Roman"/>
+        </w:rPr>
+        <w:t xml:space="preserve">, and </w:t>
+      </w:r>
+      <w:proofErr w:type="spellStart"/>
+      <w:r>
+        <w:rPr>
+          <w:rFonts w:ascii="Times New Roman" w:hAnsi="Times New Roman" w:cs="Times New Roman"/>
+        </w:rPr>
+        <w:t>wehoop</w:t>
+      </w:r>
+      <w:proofErr w:type="spellEnd"/>
+      <w:r>
+        <w:rPr>
+          <w:rFonts w:ascii="Times New Roman" w:hAnsi="Times New Roman" w:cs="Times New Roman"/>
+        </w:rPr>
+        <w:t xml:space="preserve">, for NBA and NCAA levels of basketball; </w:t>
+      </w:r>
+      <w:proofErr w:type="spellStart"/>
+      <w:r>
+        <w:rPr>
+          <w:rFonts w:ascii="Times New Roman" w:hAnsi="Times New Roman" w:cs="Times New Roman"/>
+        </w:rPr>
+        <w:t>baseballR</w:t>
+      </w:r>
+      <w:proofErr w:type="spellEnd"/>
+      <w:r>
+        <w:rPr>
+          <w:rFonts w:ascii="Times New Roman" w:hAnsi="Times New Roman" w:cs="Times New Roman"/>
+        </w:rPr>
+        <w:t xml:space="preserve"> for the MLB; </w:t>
+      </w:r>
+      <w:proofErr w:type="spellStart"/>
+      <w:r>
+        <w:rPr>
+          <w:rFonts w:ascii="Times New Roman" w:hAnsi="Times New Roman" w:cs="Times New Roman"/>
+        </w:rPr>
+        <w:t>engsoccerdata</w:t>
+      </w:r>
+      <w:proofErr w:type="spellEnd"/>
+      <w:r>
+        <w:rPr>
+          <w:rFonts w:ascii="Times New Roman" w:hAnsi="Times New Roman" w:cs="Times New Roman"/>
+        </w:rPr>
+        <w:t xml:space="preserve"> for top level European soccer; and </w:t>
+      </w:r>
+      <w:proofErr w:type="spellStart"/>
+      <w:r>
+        <w:rPr>
+          <w:rFonts w:ascii="Times New Roman" w:hAnsi="Times New Roman" w:cs="Times New Roman"/>
+        </w:rPr>
+        <w:t>hockeyR</w:t>
+      </w:r>
+      <w:proofErr w:type="spellEnd"/>
+      <w:r>
+        <w:rPr>
+          <w:rFonts w:ascii="Times New Roman" w:hAnsi="Times New Roman" w:cs="Times New Roman"/>
+        </w:rPr>
+        <w:t xml:space="preserve"> for the NHL. With these available to our team, we will be able to verify and supplement pre-packaged datasets as necessary through data collection work that we can ensure matches our desired standards. </w:t>
+      </w:r>
+    </w:p>
+    <w:p>
+      <w:pPr>
+        <w:spacing w:line="480" w:lineRule="auto"/>
+        <w:ind w:firstLine="720"/>
+        <w:rPr>
+          <w:rFonts w:ascii="Times New Roman" w:hAnsi="Times New Roman" w:cs="Times New Roman"/>
+        </w:rPr>
+      </w:pPr>
+      <w:r>
+        <w:rPr>
+          <w:rFonts w:ascii="Times New Roman" w:hAnsi="Times New Roman" w:cs="Times New Roman"/>
+          <w:b/>
+          <w:bCs/>
+        </w:rPr>
+        <w:t xml:space="preserve">Conclusion: </w:t>
+      </w:r>
+      <w:r>
+        <w:rPr>
+          <w:rFonts w:ascii="Times New Roman" w:hAnsi="Times New Roman" w:cs="Times New Roman"/>
+          <w:b/>
+          <w:bCs/>
+          <w:sz w:val="32"/>
+          <w:szCs w:val="32"/>
+        </w:rPr>
+        <w:t>(PUT STUFF HERE AT SOME POINT)</w:t>
+      </w:r>
+      <w:r>
+        <w:rPr>
+          <w:rFonts w:ascii="Times New Roman" w:hAnsi="Times New Roman" w:cs="Times New Roman"/>
+        </w:rPr>
+        <w:t xml:space="preserve"> </w:t>
+      </w:r>
+    </w:p>
+    <w:p>
+      <w:pPr>
+        <w:spacing w:line="480" w:lineRule="auto"/>
+        <w:ind w:firstLine="720"/>
+        <w:rPr>
+          <w:rFonts w:ascii="Times New Roman" w:hAnsi="Times New Roman" w:cs="Times New Roman"/>
+        </w:rPr>
+      </w:pPr>
+    </w:p>
+    <w:p>
+      <w:pPr>
+        <w:spacing w:line="480" w:lineRule="auto"/>
+        <w:ind w:firstLine="720"/>
+        <w:rPr>
+          <w:rFonts w:ascii="Times New Roman" w:hAnsi="Times New Roman" w:cs="Times New Roman"/>
+        </w:rPr>
+      </w:pPr>
+    </w:p>
+    <w:p>
+      <w:pPr>
+        <w:spacing w:line="480" w:lineRule="auto"/>
+        <w:ind w:firstLine="720"/>
+        <w:rPr>
+          <w:rFonts w:ascii="Times New Roman" w:hAnsi="Times New Roman" w:cs="Times New Roman"/>
+        </w:rPr>
+      </w:pPr>
+      <w:r>
+        <w:rPr>
+          <w:rFonts w:ascii="Times New Roman" w:hAnsi="Times New Roman" w:cs="Times New Roman"/>
+          <w:b/>
+          <w:bCs/>
+        </w:rPr>
+        <w:t xml:space="preserve">Citations: </w:t>
+      </w:r>
+      <w:r>
+        <w:rPr>
+          <w:rFonts w:ascii="Times New Roman" w:hAnsi="Times New Roman" w:cs="Times New Roman"/>
+          <w:sz w:val="32"/>
+          <w:szCs w:val="32"/>
+        </w:rPr>
+        <w:t>(Add in Citations as we add in charts/images/screenshots</w:t>
+      </w:r>
+      <w:r>
+        <w:rPr>
+          <w:rFonts w:ascii="Times New Roman" w:hAnsi="Times New Roman" w:cs="Times New Roman"/>
+          <w:sz w:val="32"/>
+          <w:szCs w:val="32"/>
+        </w:rPr>
+        <w:t>, then once done put it on its own page at the end</w:t>
+      </w:r>
+      <w:r>
+        <w:rPr>
+          <w:rFonts w:ascii="Times New Roman" w:hAnsi="Times New Roman" w:cs="Times New Roman"/>
+          <w:sz w:val="32"/>
+          <w:szCs w:val="32"/>
+        </w:rPr>
+        <w:t xml:space="preserve">) </w:t>
       </w:r>
     </w:p>
     <w:sectPr>

</xml_diff>